<commit_message>
Final Project SENA 2018 FINISHED
I'm very proud and happy to making my own 2D RPG game, love this 2 years studying Video Games Development, sometimes I thought I could make it, but my strenght to finish the develop of a game was a good final result, thanks to my instructors who teach me during this years.
</commit_message>
<xml_diff>
--- a/Documents/Game Design Document The Hunter.docx
+++ b/Documents/Game Design Document The Hunter.docx
@@ -1,6 +1,6 @@
 
 <file path=word/document.xml><?xml version="1.0" encoding="utf-8"?>
-<w:document xmlns:wpc="http://schemas.microsoft.com/office/word/2010/wordprocessingCanvas" xmlns:mc="http://schemas.openxmlformats.org/markup-compatibility/2006" xmlns:o="urn:schemas-microsoft-com:office:office" xmlns:r="http://schemas.openxmlformats.org/officeDocument/2006/relationships" xmlns:m="http://schemas.openxmlformats.org/officeDocument/2006/math" xmlns:v="urn:schemas-microsoft-com:vml" xmlns:wp14="http://schemas.microsoft.com/office/word/2010/wordprocessingDrawing" xmlns:wp="http://schemas.openxmlformats.org/drawingml/2006/wordprocessingDrawing" xmlns:w10="urn:schemas-microsoft-com:office:word" xmlns:w="http://schemas.openxmlformats.org/wordprocessingml/2006/main" xmlns:w14="http://schemas.microsoft.com/office/word/2010/wordml" xmlns:w15="http://schemas.microsoft.com/office/word/2012/wordml" xmlns:wpg="http://schemas.microsoft.com/office/word/2010/wordprocessingGroup" xmlns:wpi="http://schemas.microsoft.com/office/word/2010/wordprocessingInk" xmlns:wne="http://schemas.microsoft.com/office/word/2006/wordml" xmlns:wps="http://schemas.microsoft.com/office/word/2010/wordprocessingShape" mc:Ignorable="w14 w15 wp14">
+<w:document xmlns:wpc="http://schemas.microsoft.com/office/word/2010/wordprocessingCanvas" xmlns:cx="http://schemas.microsoft.com/office/drawing/2014/chartex" xmlns:cx1="http://schemas.microsoft.com/office/drawing/2015/9/8/chartex" xmlns:cx2="http://schemas.microsoft.com/office/drawing/2015/10/21/chartex" xmlns:cx3="http://schemas.microsoft.com/office/drawing/2016/5/9/chartex" xmlns:cx4="http://schemas.microsoft.com/office/drawing/2016/5/10/chartex" xmlns:cx5="http://schemas.microsoft.com/office/drawing/2016/5/11/chartex" xmlns:cx6="http://schemas.microsoft.com/office/drawing/2016/5/12/chartex" xmlns:cx7="http://schemas.microsoft.com/office/drawing/2016/5/13/chartex" xmlns:cx8="http://schemas.microsoft.com/office/drawing/2016/5/14/chartex" xmlns:mc="http://schemas.openxmlformats.org/markup-compatibility/2006" xmlns:aink="http://schemas.microsoft.com/office/drawing/2016/ink" xmlns:am3d="http://schemas.microsoft.com/office/drawing/2017/model3d" xmlns:o="urn:schemas-microsoft-com:office:office" xmlns:r="http://schemas.openxmlformats.org/officeDocument/2006/relationships" xmlns:m="http://schemas.openxmlformats.org/officeDocument/2006/math" xmlns:v="urn:schemas-microsoft-com:vml" xmlns:wp14="http://schemas.microsoft.com/office/word/2010/wordprocessingDrawing" xmlns:wp="http://schemas.openxmlformats.org/drawingml/2006/wordprocessingDrawing" xmlns:w10="urn:schemas-microsoft-com:office:word" xmlns:w="http://schemas.openxmlformats.org/wordprocessingml/2006/main" xmlns:w14="http://schemas.microsoft.com/office/word/2010/wordml" xmlns:w15="http://schemas.microsoft.com/office/word/2012/wordml" xmlns:w16cid="http://schemas.microsoft.com/office/word/2016/wordml/cid" xmlns:w16se="http://schemas.microsoft.com/office/word/2015/wordml/symex" xmlns:wpg="http://schemas.microsoft.com/office/word/2010/wordprocessingGroup" xmlns:wpi="http://schemas.microsoft.com/office/word/2010/wordprocessingInk" xmlns:wne="http://schemas.microsoft.com/office/word/2006/wordml" xmlns:wps="http://schemas.microsoft.com/office/word/2010/wordprocessingShape" mc:Ignorable="w14 w15 w16se w16cid wp14">
   <w:body>
     <w:bookmarkStart w:id="0" w:name="_Toc509306522" w:displacedByCustomXml="next"/>
     <w:sdt>
@@ -190,7 +190,7 @@
                   </wp:anchor>
                 </w:drawing>
               </mc:Choice>
-              <mc:Fallback xmlns:w16se="http://schemas.microsoft.com/office/word/2015/wordml/symex" xmlns:w16cid="http://schemas.microsoft.com/office/word/2016/wordml/cid" xmlns:am3d="http://schemas.microsoft.com/office/drawing/2017/model3d" xmlns:aink="http://schemas.microsoft.com/office/drawing/2016/ink" xmlns:cx8="http://schemas.microsoft.com/office/drawing/2016/5/14/chartex" xmlns:cx7="http://schemas.microsoft.com/office/drawing/2016/5/13/chartex" xmlns:cx6="http://schemas.microsoft.com/office/drawing/2016/5/12/chartex" xmlns:cx5="http://schemas.microsoft.com/office/drawing/2016/5/11/chartex" xmlns:cx4="http://schemas.microsoft.com/office/drawing/2016/5/10/chartex" xmlns:cx3="http://schemas.microsoft.com/office/drawing/2016/5/9/chartex" xmlns:cx2="http://schemas.microsoft.com/office/drawing/2015/10/21/chartex" xmlns:cx1="http://schemas.microsoft.com/office/drawing/2015/9/8/chartex" xmlns:cx="http://schemas.microsoft.com/office/drawing/2014/chartex">
+              <mc:Fallback>
                 <w:pict>
                   <v:shapetype id="_x0000_t202" coordsize="21600,21600" o:spt="202" path="m,l,21600r21600,l21600,xe">
                     <v:stroke joinstyle="miter"/>
@@ -473,10 +473,6 @@
               </mc:Choice>
               <mc:Fallback>
                 <w:pict>
-                  <v:shapetype id="_x0000_t202" coordsize="21600,21600" o:spt="202" path="m,l,21600r21600,l21600,xe">
-                    <v:stroke joinstyle="miter"/>
-                    <v:path gradientshapeok="t" o:connecttype="rect"/>
-                  </v:shapetype>
                   <v:shape id="Cuadro de texto 154" o:spid="_x0000_s1027" type="#_x0000_t202" style="position:absolute;margin-left:0;margin-top:0;width:8in;height:286.5pt;z-index:251669504;visibility:visible;mso-wrap-style:square;mso-width-percent:941;mso-height-percent:363;mso-top-percent:300;mso-wrap-distance-left:9pt;mso-wrap-distance-top:0;mso-wrap-distance-right:9pt;mso-wrap-distance-bottom:0;mso-position-horizontal:center;mso-position-horizontal-relative:page;mso-position-vertical-relative:page;mso-width-percent:941;mso-height-percent:363;mso-top-percent:300;mso-width-relative:page;mso-height-relative:page;v-text-anchor:bottom" o:gfxdata="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" filled="f" stroked="f" strokeweight=".5pt">
                     <v:textbox inset="126pt,0,54pt,0">
                       <w:txbxContent>
@@ -778,7 +774,7 @@
                   </wp:anchor>
                 </w:drawing>
               </mc:Choice>
-              <mc:Fallback xmlns:w16se="http://schemas.microsoft.com/office/word/2015/wordml/symex" xmlns:w16cid="http://schemas.microsoft.com/office/word/2016/wordml/cid" xmlns:am3d="http://schemas.microsoft.com/office/drawing/2017/model3d" xmlns:aink="http://schemas.microsoft.com/office/drawing/2016/ink" xmlns:cx8="http://schemas.microsoft.com/office/drawing/2016/5/14/chartex" xmlns:cx7="http://schemas.microsoft.com/office/drawing/2016/5/13/chartex" xmlns:cx6="http://schemas.microsoft.com/office/drawing/2016/5/12/chartex" xmlns:cx5="http://schemas.microsoft.com/office/drawing/2016/5/11/chartex" xmlns:cx4="http://schemas.microsoft.com/office/drawing/2016/5/10/chartex" xmlns:cx3="http://schemas.microsoft.com/office/drawing/2016/5/9/chartex" xmlns:cx2="http://schemas.microsoft.com/office/drawing/2015/10/21/chartex" xmlns:cx1="http://schemas.microsoft.com/office/drawing/2015/9/8/chartex" xmlns:cx="http://schemas.microsoft.com/office/drawing/2014/chartex">
+              <mc:Fallback>
                 <w:pict>
                   <v:shape id="Cuadro de texto 153" o:spid="_x0000_s1028" type="#_x0000_t202" style="position:absolute;margin-left:0;margin-top:0;width:8in;height:41.25pt;z-index:251671552;visibility:visible;mso-wrap-style:square;mso-width-percent:941;mso-height-percent:0;mso-top-percent:700;mso-wrap-distance-left:9pt;mso-wrap-distance-top:0;mso-wrap-distance-right:9pt;mso-wrap-distance-bottom:0;mso-position-horizontal:center;mso-position-horizontal-relative:page;mso-position-vertical-relative:page;mso-width-percent:941;mso-height-percent:0;mso-top-percent:700;mso-width-relative:page;mso-height-relative:page;v-text-anchor:top" o:gfxdata="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" filled="f" stroked="f" strokeweight=".5pt">
                     <v:textbox inset="126pt,0,54pt,0">
@@ -850,7 +846,6 @@
                                 </w:rPr>
                                 <w:t xml:space="preserve">The Hunter is a 2D RPG video game when you control </w:t>
                               </w:r>
-                              <w:proofErr w:type="spellStart"/>
                               <w:r>
                                 <w:rPr>
                                   <w:rFonts w:asciiTheme="majorBidi" w:hAnsiTheme="majorBidi" w:cstheme="majorBidi"/>
@@ -861,7 +856,6 @@
                                 </w:rPr>
                                 <w:t>Hak</w:t>
                               </w:r>
-                              <w:proofErr w:type="spellEnd"/>
                               <w:r>
                                 <w:rPr>
                                   <w:rFonts w:asciiTheme="majorBidi" w:hAnsiTheme="majorBidi" w:cstheme="majorBidi"/>
@@ -1556,7 +1550,7 @@
       <w:sdtContent>
         <w:p>
           <w:pPr>
-            <w:pStyle w:val="TtulodeTDC"/>
+            <w:pStyle w:val="TtuloTDC"/>
             <w:rPr>
               <w:rFonts w:asciiTheme="majorBidi" w:hAnsiTheme="majorBidi"/>
               <w:b/>
@@ -4448,23 +4442,23 @@
       <w:pPr>
         <w:pStyle w:val="Ttulo1"/>
       </w:pPr>
-      <w:bookmarkStart w:id="3" w:name="_Toc509306523"/>
+      <w:bookmarkStart w:id="5" w:name="_Toc509306523"/>
       <w:r>
         <w:lastRenderedPageBreak/>
         <w:t>SECTION 1 – SUMMARY OF THE VIDEO GAME.</w:t>
       </w:r>
-      <w:bookmarkEnd w:id="3"/>
+      <w:bookmarkEnd w:id="5"/>
     </w:p>
     <w:p/>
     <w:p>
       <w:pPr>
         <w:pStyle w:val="Ttulo2"/>
       </w:pPr>
-      <w:bookmarkStart w:id="4" w:name="_Toc509306524"/>
+      <w:bookmarkStart w:id="6" w:name="_Toc509306524"/>
       <w:r>
         <w:t>HIGH CONCEPT.</w:t>
       </w:r>
-      <w:bookmarkEnd w:id="4"/>
+      <w:bookmarkEnd w:id="6"/>
     </w:p>
     <w:p>
       <w:pPr>
@@ -4560,7 +4554,7 @@
       <w:pPr>
         <w:pStyle w:val="Ttulo2"/>
       </w:pPr>
-      <w:bookmarkStart w:id="5" w:name="_Toc509306525"/>
+      <w:bookmarkStart w:id="7" w:name="_Toc509306525"/>
       <w:r>
         <w:t>C</w:t>
       </w:r>
@@ -4570,7 +4564,7 @@
       <w:r>
         <w:t>.</w:t>
       </w:r>
-      <w:bookmarkEnd w:id="5"/>
+      <w:bookmarkEnd w:id="7"/>
     </w:p>
     <w:p>
       <w:pPr>
@@ -4796,7 +4790,7 @@
       <w:pPr>
         <w:pStyle w:val="Ttulo2"/>
       </w:pPr>
-      <w:bookmarkStart w:id="6" w:name="_Toc509306526"/>
+      <w:bookmarkStart w:id="8" w:name="_Toc509306526"/>
       <w:r>
         <w:t>G</w:t>
       </w:r>
@@ -4806,7 +4800,7 @@
       <w:r>
         <w:t>.</w:t>
       </w:r>
-      <w:bookmarkEnd w:id="6"/>
+      <w:bookmarkEnd w:id="8"/>
     </w:p>
     <w:p>
       <w:pPr>
@@ -4858,14 +4852,14 @@
       <w:pPr>
         <w:pStyle w:val="Ttulo2"/>
       </w:pPr>
-      <w:bookmarkStart w:id="7" w:name="_Toc509306527"/>
+      <w:bookmarkStart w:id="9" w:name="_Toc509306527"/>
       <w:r>
         <w:t>TARGET AUDIENCE</w:t>
       </w:r>
       <w:r>
         <w:t>.</w:t>
       </w:r>
-      <w:bookmarkEnd w:id="7"/>
+      <w:bookmarkEnd w:id="9"/>
     </w:p>
     <w:p>
       <w:pPr>
@@ -4974,11 +4968,11 @@
           <w:b w:val="0"/>
         </w:rPr>
       </w:pPr>
-      <w:bookmarkStart w:id="8" w:name="_Toc509306528"/>
+      <w:bookmarkStart w:id="10" w:name="_Toc509306528"/>
       <w:r>
         <w:t>VISUAL STYLE</w:t>
       </w:r>
-      <w:bookmarkEnd w:id="8"/>
+      <w:bookmarkEnd w:id="10"/>
     </w:p>
     <w:p>
       <w:pPr>
@@ -5211,14 +5205,14 @@
           <w:b w:val="0"/>
         </w:rPr>
       </w:pPr>
-      <w:bookmarkStart w:id="9" w:name="_Toc509306529"/>
+      <w:bookmarkStart w:id="11" w:name="_Toc509306529"/>
       <w:r>
         <w:t>SCOPE OF THE PROJECT</w:t>
       </w:r>
       <w:r>
         <w:t>.</w:t>
       </w:r>
-      <w:bookmarkEnd w:id="9"/>
+      <w:bookmarkEnd w:id="11"/>
     </w:p>
     <w:p>
       <w:pPr>
@@ -5303,7 +5297,7 @@
       <w:pPr>
         <w:pStyle w:val="Ttulo1"/>
       </w:pPr>
-      <w:bookmarkStart w:id="10" w:name="_Toc509306530"/>
+      <w:bookmarkStart w:id="12" w:name="_Toc509306530"/>
       <w:r>
         <w:lastRenderedPageBreak/>
         <w:t>SEC</w:t>
@@ -5338,7 +5332,7 @@
       <w:r>
         <w:t>:</w:t>
       </w:r>
-      <w:bookmarkEnd w:id="10"/>
+      <w:bookmarkEnd w:id="12"/>
     </w:p>
     <w:p>
       <w:pPr>
@@ -5390,14 +5384,14 @@
       <w:pPr>
         <w:pStyle w:val="Ttulo2"/>
       </w:pPr>
-      <w:bookmarkStart w:id="11" w:name="_Toc509306531"/>
+      <w:bookmarkStart w:id="13" w:name="_Toc509306531"/>
       <w:r>
         <w:t>CHARACTERS OF THE GAME</w:t>
       </w:r>
       <w:r>
         <w:t>:</w:t>
       </w:r>
-      <w:bookmarkEnd w:id="11"/>
+      <w:bookmarkEnd w:id="13"/>
     </w:p>
     <w:p>
       <w:pPr>
@@ -6331,34 +6325,35 @@
           <w:noProof/>
           <w:sz w:val="24"/>
           <w:szCs w:val="24"/>
-          <w:lang w:val="es-CO" w:eastAsia="es-CO"/>
         </w:rPr>
         <w:drawing>
-          <wp:anchor distT="0" distB="0" distL="114300" distR="114300" simplePos="0" relativeHeight="251675648" behindDoc="0" locked="0" layoutInCell="1" allowOverlap="1">
+          <wp:anchor distT="0" distB="0" distL="114300" distR="114300" simplePos="0" relativeHeight="251677696" behindDoc="0" locked="0" layoutInCell="1" allowOverlap="1">
             <wp:simplePos x="0" y="0"/>
             <wp:positionH relativeFrom="margin">
-              <wp:posOffset>4123055</wp:posOffset>
+              <wp:align>right</wp:align>
             </wp:positionH>
             <wp:positionV relativeFrom="paragraph">
-              <wp:posOffset>3175</wp:posOffset>
+              <wp:posOffset>8890</wp:posOffset>
             </wp:positionV>
-            <wp:extent cx="1820545" cy="1170305"/>
-            <wp:effectExtent l="0" t="0" r="8255" b="0"/>
+            <wp:extent cx="1752600" cy="838200"/>
+            <wp:effectExtent l="0" t="0" r="0" b="0"/>
             <wp:wrapThrough wrapText="bothSides">
               <wp:wrapPolygon edited="0">
-                <wp:start x="0" y="0"/>
-                <wp:lineTo x="0" y="21096"/>
-                <wp:lineTo x="7685" y="21096"/>
-                <wp:lineTo x="7911" y="21096"/>
-                <wp:lineTo x="8137" y="17580"/>
-                <wp:lineTo x="7911" y="11251"/>
-                <wp:lineTo x="11075" y="11251"/>
-                <wp:lineTo x="21472" y="7032"/>
-                <wp:lineTo x="21472" y="0"/>
-                <wp:lineTo x="0" y="0"/>
+                <wp:start x="17374" y="0"/>
+                <wp:lineTo x="2113" y="1473"/>
+                <wp:lineTo x="235" y="2455"/>
+                <wp:lineTo x="0" y="16200"/>
+                <wp:lineTo x="1174" y="21109"/>
+                <wp:lineTo x="1409" y="21109"/>
+                <wp:lineTo x="19957" y="21109"/>
+                <wp:lineTo x="20191" y="21109"/>
+                <wp:lineTo x="21365" y="16200"/>
+                <wp:lineTo x="20896" y="3436"/>
+                <wp:lineTo x="20191" y="0"/>
+                <wp:lineTo x="17374" y="0"/>
               </wp:wrapPolygon>
             </wp:wrapThrough>
-            <wp:docPr id="128" name="Imagen 128"/>
+            <wp:docPr id="7" name="Imagen 7"/>
             <wp:cNvGraphicFramePr>
               <a:graphicFrameLocks xmlns:a="http://schemas.openxmlformats.org/drawingml/2006/main" noChangeAspect="1"/>
             </wp:cNvGraphicFramePr>
@@ -6366,13 +6361,13 @@
               <a:graphicData uri="http://schemas.openxmlformats.org/drawingml/2006/picture">
                 <pic:pic xmlns:pic="http://schemas.openxmlformats.org/drawingml/2006/picture">
                   <pic:nvPicPr>
-                    <pic:cNvPr id="0" name="Picture 11"/>
+                    <pic:cNvPr id="0" name="Picture 1"/>
                     <pic:cNvPicPr>
                       <a:picLocks noChangeAspect="1" noChangeArrowheads="1"/>
                     </pic:cNvPicPr>
                   </pic:nvPicPr>
                   <pic:blipFill>
-                    <a:blip r:embed="rId15" cstate="print">
+                    <a:blip r:embed="rId15">
                       <a:extLst>
                         <a:ext uri="{28A0092B-C50C-407E-A947-70E740481C1C}">
                           <a14:useLocalDpi xmlns:a14="http://schemas.microsoft.com/office/drawing/2010/main" val="0"/>
@@ -6387,7 +6382,7 @@
                   <pic:spPr bwMode="auto">
                     <a:xfrm>
                       <a:off x="0" y="0"/>
-                      <a:ext cx="1820545" cy="1170305"/>
+                      <a:ext cx="1752600" cy="838200"/>
                     </a:xfrm>
                     <a:prstGeom prst="rect">
                       <a:avLst/>
@@ -6417,7 +6412,7 @@
           <w:sz w:val="24"/>
           <w:szCs w:val="24"/>
         </w:rPr>
-        <w:t>SKELETON</w:t>
+        <w:t>SUPER SLIME</w:t>
       </w:r>
     </w:p>
     <w:p>
@@ -6452,7 +6447,7 @@
           <w:sz w:val="24"/>
           <w:szCs w:val="24"/>
         </w:rPr>
-        <w:t>180cm</w:t>
+        <w:t>¿?</w:t>
       </w:r>
     </w:p>
     <w:p>
@@ -6549,79 +6544,7 @@
           <w:sz w:val="24"/>
           <w:szCs w:val="24"/>
         </w:rPr>
-        <w:t>The skeleton</w:t>
-      </w:r>
-      <w:r>
-        <w:rPr>
-          <w:rFonts w:asciiTheme="majorBidi" w:hAnsiTheme="majorBidi" w:cstheme="majorBidi"/>
-          <w:sz w:val="24"/>
-          <w:szCs w:val="24"/>
-        </w:rPr>
-        <w:t xml:space="preserve"> are </w:t>
-      </w:r>
-      <w:r>
-        <w:rPr>
-          <w:rFonts w:asciiTheme="majorBidi" w:hAnsiTheme="majorBidi" w:cstheme="majorBidi"/>
-          <w:sz w:val="24"/>
-          <w:szCs w:val="24"/>
-        </w:rPr>
-        <w:t xml:space="preserve">a passive enemy characters who offers </w:t>
-      </w:r>
-      <w:r>
-        <w:rPr>
-          <w:rFonts w:asciiTheme="majorBidi" w:hAnsiTheme="majorBidi" w:cstheme="majorBidi"/>
-          <w:sz w:val="24"/>
-          <w:szCs w:val="24"/>
-        </w:rPr>
-        <w:t>dialogue to Hak</w:t>
-      </w:r>
-      <w:r>
-        <w:rPr>
-          <w:rFonts w:asciiTheme="majorBidi" w:hAnsiTheme="majorBidi" w:cstheme="majorBidi"/>
-          <w:sz w:val="24"/>
-          <w:szCs w:val="24"/>
-        </w:rPr>
-        <w:t>,</w:t>
-      </w:r>
-      <w:r>
-        <w:rPr>
-          <w:rFonts w:asciiTheme="majorBidi" w:hAnsiTheme="majorBidi" w:cstheme="majorBidi"/>
-          <w:sz w:val="24"/>
-          <w:szCs w:val="24"/>
-        </w:rPr>
-        <w:t xml:space="preserve"> they live in </w:t>
-      </w:r>
-      <w:r>
-        <w:rPr>
-          <w:rFonts w:asciiTheme="majorBidi" w:hAnsiTheme="majorBidi" w:cstheme="majorBidi"/>
-          <w:sz w:val="24"/>
-          <w:szCs w:val="24"/>
-        </w:rPr>
-        <w:t>the</w:t>
-      </w:r>
-      <w:r>
-        <w:rPr>
-          <w:rFonts w:asciiTheme="majorBidi" w:hAnsiTheme="majorBidi" w:cstheme="majorBidi"/>
-          <w:sz w:val="24"/>
-          <w:szCs w:val="24"/>
-        </w:rPr>
-        <w:t xml:space="preserve"> </w:t>
-      </w:r>
-      <w:r>
-        <w:rPr>
-          <w:rFonts w:asciiTheme="majorBidi" w:hAnsiTheme="majorBidi" w:cstheme="majorBidi"/>
-          <w:sz w:val="24"/>
-          <w:szCs w:val="24"/>
-        </w:rPr>
-        <w:t>underground city</w:t>
-      </w:r>
-      <w:r>
-        <w:rPr>
-          <w:rFonts w:asciiTheme="majorBidi" w:hAnsiTheme="majorBidi" w:cstheme="majorBidi"/>
-          <w:sz w:val="24"/>
-          <w:szCs w:val="24"/>
-        </w:rPr>
-        <w:t>.</w:t>
+        <w:t>Big red Slime with a great HP, also the best EXP farming</w:t>
       </w:r>
     </w:p>
     <w:p>
@@ -6819,8 +6742,6 @@
         </w:rPr>
         <w:t xml:space="preserve"> Powerful man-wolf person, have very strength and live</w:t>
       </w:r>
-      <w:bookmarkStart w:id="12" w:name="_GoBack"/>
-      <w:bookmarkEnd w:id="12"/>
     </w:p>
     <w:p>
       <w:pPr>
@@ -6848,11 +6769,11 @@
       <w:pPr>
         <w:pStyle w:val="Ttulo2"/>
       </w:pPr>
-      <w:bookmarkStart w:id="13" w:name="_Toc509306532"/>
+      <w:bookmarkStart w:id="14" w:name="_Toc509306532"/>
       <w:r>
         <w:t>HISTORY AND NARRATIVE</w:t>
       </w:r>
-      <w:bookmarkEnd w:id="13"/>
+      <w:bookmarkEnd w:id="14"/>
     </w:p>
     <w:p>
       <w:pPr>
@@ -6920,14 +6841,14 @@
       <w:pPr>
         <w:pStyle w:val="Ttulo2"/>
       </w:pPr>
-      <w:bookmarkStart w:id="14" w:name="_Toc509306533"/>
+      <w:bookmarkStart w:id="15" w:name="_Toc509306533"/>
       <w:r>
         <w:t>NARRATIVE DESI</w:t>
       </w:r>
       <w:r>
         <w:t>GN</w:t>
       </w:r>
-      <w:bookmarkEnd w:id="14"/>
+      <w:bookmarkEnd w:id="15"/>
     </w:p>
     <w:p>
       <w:pPr>
@@ -7055,8 +6976,9 @@
       <w:pPr>
         <w:pStyle w:val="Ttulo1"/>
       </w:pPr>
-      <w:bookmarkStart w:id="15" w:name="_Toc509306534"/>
-      <w:r>
+      <w:bookmarkStart w:id="16" w:name="_Toc509306534"/>
+      <w:r>
+        <w:lastRenderedPageBreak/>
         <w:t>SEC</w:t>
       </w:r>
       <w:r>
@@ -7068,7 +6990,7 @@
       <w:r>
         <w:t>AND MECHANICS OF THE VIDEO GAME</w:t>
       </w:r>
-      <w:bookmarkEnd w:id="15"/>
+      <w:bookmarkEnd w:id="16"/>
     </w:p>
     <w:p>
       <w:pPr>
@@ -7325,6 +7247,7 @@
           <w:sz w:val="24"/>
           <w:szCs w:val="24"/>
         </w:rPr>
+        <w:lastRenderedPageBreak/>
         <w:t>Game Flow of the game</w:t>
       </w:r>
     </w:p>
@@ -7549,14 +7472,14 @@
       <w:pPr>
         <w:pStyle w:val="Ttulo2"/>
       </w:pPr>
-      <w:bookmarkStart w:id="16" w:name="_Toc509306535"/>
+      <w:bookmarkStart w:id="17" w:name="_Toc509306535"/>
       <w:r>
         <w:t>OBJE</w:t>
       </w:r>
       <w:r>
         <w:t>CTIVES</w:t>
       </w:r>
-      <w:bookmarkEnd w:id="16"/>
+      <w:bookmarkEnd w:id="17"/>
     </w:p>
     <w:p>
       <w:pPr>
@@ -7624,14 +7547,14 @@
       <w:pPr>
         <w:pStyle w:val="Ttulo2"/>
       </w:pPr>
-      <w:bookmarkStart w:id="17" w:name="_Toc509306536"/>
+      <w:bookmarkStart w:id="18" w:name="_Toc509306536"/>
       <w:r>
         <w:t>MEC</w:t>
       </w:r>
       <w:r>
         <w:t>HANICS</w:t>
       </w:r>
-      <w:bookmarkEnd w:id="17"/>
+      <w:bookmarkEnd w:id="18"/>
     </w:p>
     <w:p>
       <w:pPr>
@@ -7698,12 +7621,12 @@
       <w:pPr>
         <w:pStyle w:val="Ttulo2"/>
       </w:pPr>
-      <w:bookmarkStart w:id="18" w:name="_Toc509306537"/>
+      <w:bookmarkStart w:id="19" w:name="_Toc509306537"/>
       <w:r>
         <w:lastRenderedPageBreak/>
         <w:t>PHYSICS</w:t>
       </w:r>
-      <w:bookmarkEnd w:id="18"/>
+      <w:bookmarkEnd w:id="19"/>
     </w:p>
     <w:p>
       <w:pPr>
@@ -7747,14 +7670,14 @@
       <w:pPr>
         <w:pStyle w:val="Ttulo2"/>
       </w:pPr>
-      <w:bookmarkStart w:id="19" w:name="_Toc509306538"/>
+      <w:bookmarkStart w:id="20" w:name="_Toc509306538"/>
       <w:r>
         <w:t>MOV</w:t>
       </w:r>
       <w:r>
         <w:t>EMENTS</w:t>
       </w:r>
-      <w:bookmarkEnd w:id="19"/>
+      <w:bookmarkEnd w:id="20"/>
     </w:p>
     <w:p>
       <w:pPr>
@@ -7806,7 +7729,7 @@
       <w:pPr>
         <w:pStyle w:val="Ttulo2"/>
       </w:pPr>
-      <w:bookmarkStart w:id="20" w:name="_Toc509306539"/>
+      <w:bookmarkStart w:id="21" w:name="_Toc509306539"/>
       <w:r>
         <w:t>OBJE</w:t>
       </w:r>
@@ -7816,7 +7739,7 @@
       <w:r>
         <w:t>S</w:t>
       </w:r>
-      <w:bookmarkEnd w:id="20"/>
+      <w:bookmarkEnd w:id="21"/>
     </w:p>
     <w:p>
       <w:pPr>
@@ -8018,7 +7941,7 @@
       <w:pPr>
         <w:pStyle w:val="Ttulo1"/>
       </w:pPr>
-      <w:bookmarkStart w:id="21" w:name="_Toc509306540"/>
+      <w:bookmarkStart w:id="22" w:name="_Toc509306540"/>
       <w:r>
         <w:lastRenderedPageBreak/>
         <w:t>SEC</w:t>
@@ -8037,7 +7960,7 @@
         </w:rPr>
         <w:t>LEVELS</w:t>
       </w:r>
-      <w:bookmarkEnd w:id="21"/>
+      <w:bookmarkEnd w:id="22"/>
     </w:p>
     <w:p>
       <w:pPr>
@@ -8266,12 +8189,12 @@
       <w:pPr>
         <w:pStyle w:val="Ttulo2"/>
       </w:pPr>
-      <w:bookmarkStart w:id="22" w:name="_Toc509306541"/>
+      <w:bookmarkStart w:id="23" w:name="_Toc509306541"/>
       <w:r>
         <w:lastRenderedPageBreak/>
         <w:t>ENVIROMENT</w:t>
       </w:r>
-      <w:bookmarkEnd w:id="22"/>
+      <w:bookmarkEnd w:id="23"/>
     </w:p>
     <w:p>
       <w:pPr>
@@ -8321,7 +8244,15 @@
           <w:sz w:val="24"/>
           <w:szCs w:val="24"/>
         </w:rPr>
-        <w:t xml:space="preserve"> but this tent is not what is seems because the tent is a portal to the underground city take it by slimes and ghosts</w:t>
+        <w:t xml:space="preserve"> but this tent is not what is seems because the tent is a portal to the underground city take it by slimes</w:t>
+      </w:r>
+      <w:r>
+        <w:rPr>
+          <w:rFonts w:asciiTheme="majorBidi" w:hAnsiTheme="majorBidi" w:cstheme="majorBidi"/>
+          <w:sz w:val="24"/>
+          <w:szCs w:val="24"/>
+        </w:rPr>
+        <w:t>, ghosts and werewolf</w:t>
       </w:r>
       <w:r>
         <w:rPr>
@@ -8495,7 +8426,7 @@
       <w:pPr>
         <w:pStyle w:val="Ttulo1"/>
       </w:pPr>
-      <w:bookmarkStart w:id="23" w:name="_Toc509306542"/>
+      <w:bookmarkStart w:id="24" w:name="_Toc509306542"/>
       <w:r>
         <w:lastRenderedPageBreak/>
         <w:t>SEC</w:t>
@@ -8506,7 +8437,7 @@
       <w:r>
         <w:t xml:space="preserve"> 5 – INTERFACES</w:t>
       </w:r>
-      <w:bookmarkEnd w:id="23"/>
+      <w:bookmarkEnd w:id="24"/>
     </w:p>
     <w:p>
       <w:pPr>
@@ -8525,11 +8456,11 @@
       <w:pPr>
         <w:pStyle w:val="Ttulo2"/>
       </w:pPr>
-      <w:bookmarkStart w:id="24" w:name="_Toc509306543"/>
+      <w:bookmarkStart w:id="25" w:name="_Toc509306543"/>
       <w:r>
         <w:t>GRAPHICAL USER INTERFACES</w:t>
       </w:r>
-      <w:bookmarkEnd w:id="24"/>
+      <w:bookmarkEnd w:id="25"/>
     </w:p>
     <w:p>
       <w:pPr>
@@ -8621,7 +8552,7 @@
           <w:sz w:val="24"/>
           <w:szCs w:val="24"/>
         </w:rPr>
-        <w:t xml:space="preserve"> if the player slays enemies he can gain levels (10 levels for now) and the strength, defense and HP increase</w:t>
+        <w:t xml:space="preserve"> if the player slays enemies he can gain levels and the strength, defense and HP increase</w:t>
       </w:r>
       <w:r>
         <w:rPr>
@@ -8812,11 +8743,11 @@
       <w:pPr>
         <w:pStyle w:val="Ttulo2"/>
       </w:pPr>
-      <w:bookmarkStart w:id="25" w:name="_Toc509306544"/>
+      <w:bookmarkStart w:id="26" w:name="_Toc509306544"/>
       <w:r>
         <w:t>ENTRY DEVICE</w:t>
       </w:r>
-      <w:bookmarkEnd w:id="25"/>
+      <w:bookmarkEnd w:id="26"/>
     </w:p>
     <w:p>
       <w:pPr>
@@ -8883,11 +8814,11 @@
       <w:pPr>
         <w:pStyle w:val="Ttulo2"/>
       </w:pPr>
-      <w:bookmarkStart w:id="26" w:name="_Toc509306545"/>
+      <w:bookmarkStart w:id="27" w:name="_Toc509306545"/>
       <w:r>
         <w:t>SOUNDS</w:t>
       </w:r>
-      <w:bookmarkEnd w:id="26"/>
+      <w:bookmarkEnd w:id="27"/>
     </w:p>
     <w:p>
       <w:pPr>
@@ -9057,7 +8988,7 @@
       <w:pPr>
         <w:pStyle w:val="Ttulo1"/>
       </w:pPr>
-      <w:bookmarkStart w:id="27" w:name="_Toc509306546"/>
+      <w:bookmarkStart w:id="28" w:name="_Toc509306546"/>
       <w:r>
         <w:lastRenderedPageBreak/>
         <w:t>SEC</w:t>
@@ -9071,7 +9002,7 @@
       <w:r>
         <w:t>TECHNICAL ASPECTS</w:t>
       </w:r>
-      <w:bookmarkEnd w:id="27"/>
+      <w:bookmarkEnd w:id="28"/>
     </w:p>
     <w:p>
       <w:pPr>
@@ -9261,11 +9192,11 @@
       <w:pPr>
         <w:pStyle w:val="Ttulo2"/>
       </w:pPr>
-      <w:bookmarkStart w:id="28" w:name="_Toc509306547"/>
+      <w:bookmarkStart w:id="29" w:name="_Toc509306547"/>
       <w:r>
         <w:t>DEVELOPMENT HARDWARE AND SOFTWARE</w:t>
       </w:r>
-      <w:bookmarkEnd w:id="28"/>
+      <w:bookmarkEnd w:id="29"/>
     </w:p>
     <w:tbl>
       <w:tblPr>
@@ -10472,7 +10403,7 @@
       <w:pPr>
         <w:pStyle w:val="Ttulo1"/>
       </w:pPr>
-      <w:bookmarkStart w:id="29" w:name="_Toc509306548"/>
+      <w:bookmarkStart w:id="30" w:name="_Toc509306548"/>
       <w:r>
         <w:lastRenderedPageBreak/>
         <w:t>SEC</w:t>
@@ -10486,7 +10417,7 @@
       <w:r>
         <w:t>DEAL</w:t>
       </w:r>
-      <w:bookmarkEnd w:id="29"/>
+      <w:bookmarkEnd w:id="30"/>
     </w:p>
     <w:p>
       <w:pPr>
@@ -10505,32 +10436,50 @@
       <w:pPr>
         <w:pStyle w:val="Ttulo2"/>
       </w:pPr>
-      <w:bookmarkStart w:id="30" w:name="_Toc509306549"/>
+      <w:bookmarkStart w:id="31" w:name="_Toc509306549"/>
       <w:r>
         <w:t>MONETIZA</w:t>
       </w:r>
       <w:r>
         <w:t>TION</w:t>
       </w:r>
-      <w:bookmarkEnd w:id="30"/>
-    </w:p>
-    <w:p>
-      <w:pPr>
-        <w:ind w:left="1134"/>
-        <w:jc w:val="lowKashida"/>
-        <w:rPr>
-          <w:rFonts w:asciiTheme="majorBidi" w:hAnsiTheme="majorBidi" w:cstheme="majorBidi"/>
-          <w:sz w:val="24"/>
-          <w:szCs w:val="24"/>
-        </w:rPr>
-      </w:pPr>
-      <w:r>
-        <w:rPr>
-          <w:rFonts w:asciiTheme="majorBidi" w:hAnsiTheme="majorBidi" w:cstheme="majorBidi"/>
-          <w:sz w:val="24"/>
-          <w:szCs w:val="24"/>
-        </w:rPr>
-        <w:t>Is a free game and only for educational.</w:t>
+      <w:bookmarkEnd w:id="31"/>
+    </w:p>
+    <w:p>
+      <w:pPr>
+        <w:ind w:left="1134"/>
+        <w:jc w:val="lowKashida"/>
+        <w:rPr>
+          <w:rFonts w:asciiTheme="majorBidi" w:hAnsiTheme="majorBidi" w:cstheme="majorBidi"/>
+          <w:sz w:val="24"/>
+          <w:szCs w:val="24"/>
+        </w:rPr>
+      </w:pPr>
+      <w:r>
+        <w:rPr>
+          <w:rFonts w:asciiTheme="majorBidi" w:hAnsiTheme="majorBidi" w:cstheme="majorBidi"/>
+          <w:sz w:val="24"/>
+          <w:szCs w:val="24"/>
+        </w:rPr>
+        <w:t xml:space="preserve">Is a free game and </w:t>
+      </w:r>
+      <w:r>
+        <w:rPr>
+          <w:rFonts w:asciiTheme="majorBidi" w:hAnsiTheme="majorBidi" w:cstheme="majorBidi"/>
+          <w:sz w:val="24"/>
+          <w:szCs w:val="24"/>
+        </w:rPr>
+        <w:t>it’s just an educational proj</w:t>
+      </w:r>
+      <w:bookmarkStart w:id="32" w:name="_GoBack"/>
+      <w:bookmarkEnd w:id="32"/>
+      <w:r>
+        <w:rPr>
+          <w:rFonts w:asciiTheme="majorBidi" w:hAnsiTheme="majorBidi" w:cstheme="majorBidi"/>
+          <w:sz w:val="24"/>
+          <w:szCs w:val="24"/>
+        </w:rPr>
+        <w:t>ect.</w:t>
       </w:r>
     </w:p>
     <w:p>
@@ -10548,46 +10497,49 @@
       <w:pPr>
         <w:pStyle w:val="Ttulo2"/>
       </w:pPr>
-      <w:bookmarkStart w:id="31" w:name="_Toc509306550"/>
+      <w:bookmarkStart w:id="33" w:name="_Toc509306550"/>
       <w:r>
         <w:t>PLAT</w:t>
       </w:r>
       <w:r>
         <w:t>FORM</w:t>
       </w:r>
-      <w:bookmarkEnd w:id="31"/>
-    </w:p>
-    <w:p>
-      <w:pPr>
-        <w:ind w:left="1134"/>
-      </w:pPr>
-      <w:r>
-        <w:rPr>
-          <w:rFonts w:asciiTheme="majorBidi" w:hAnsiTheme="majorBidi" w:cstheme="majorBidi"/>
-          <w:sz w:val="24"/>
-          <w:szCs w:val="24"/>
-        </w:rPr>
-        <w:t>The platform where a publication disclosing our project and can be test</w:t>
-      </w:r>
-      <w:r>
-        <w:rPr>
-          <w:rFonts w:asciiTheme="majorBidi" w:hAnsiTheme="majorBidi" w:cstheme="majorBidi"/>
-          <w:sz w:val="24"/>
-          <w:szCs w:val="24"/>
-        </w:rPr>
-        <w:t xml:space="preserve">ed by any non-profit person </w:t>
-      </w:r>
-      <w:r>
-        <w:rPr>
-          <w:rFonts w:asciiTheme="majorBidi" w:hAnsiTheme="majorBidi" w:cstheme="majorBidi"/>
-          <w:sz w:val="24"/>
-          <w:szCs w:val="24"/>
-        </w:rPr>
-        <w:t xml:space="preserve"> is saved on GitHub.</w:t>
+      <w:bookmarkEnd w:id="33"/>
+    </w:p>
+    <w:p>
+      <w:pPr>
+        <w:ind w:left="1134"/>
+      </w:pPr>
+      <w:r>
+        <w:rPr>
+          <w:rFonts w:asciiTheme="majorBidi" w:hAnsiTheme="majorBidi" w:cstheme="majorBidi"/>
+          <w:sz w:val="24"/>
+          <w:szCs w:val="24"/>
+        </w:rPr>
+        <w:t xml:space="preserve">The project can be download in my GitHub account click </w:t>
+      </w:r>
+      <w:hyperlink r:id="rId25" w:history="1">
+        <w:r>
+          <w:rPr>
+            <w:rStyle w:val="Hipervnculo"/>
+            <w:rFonts w:asciiTheme="majorBidi" w:hAnsiTheme="majorBidi" w:cstheme="majorBidi"/>
+            <w:sz w:val="24"/>
+            <w:szCs w:val="24"/>
+          </w:rPr>
+          <w:t>here</w:t>
+        </w:r>
+      </w:hyperlink>
+      <w:r>
+        <w:rPr>
+          <w:rFonts w:asciiTheme="majorBidi" w:hAnsiTheme="majorBidi" w:cstheme="majorBidi"/>
+          <w:sz w:val="24"/>
+          <w:szCs w:val="24"/>
+        </w:rPr>
+        <w:t xml:space="preserve"> to access to my Git.</w:t>
       </w:r>
     </w:p>
     <w:sectPr>
-      <w:footerReference w:type="default" r:id="rId25"/>
+      <w:footerReference w:type="default" r:id="rId26"/>
       <w:pgSz w:w="12240" w:h="15840"/>
       <w:pgMar w:top="1440" w:right="1440" w:bottom="1440" w:left="1440" w:header="708" w:footer="708" w:gutter="0"/>
       <w:pgNumType w:start="0"/>
@@ -10600,7 +10552,7 @@
 </file>
 
 <file path=word/endnotes.xml><?xml version="1.0" encoding="utf-8"?>
-<w:endnotes xmlns:wpc="http://schemas.microsoft.com/office/word/2010/wordprocessingCanvas" xmlns:mc="http://schemas.openxmlformats.org/markup-compatibility/2006" xmlns:o="urn:schemas-microsoft-com:office:office" xmlns:r="http://schemas.openxmlformats.org/officeDocument/2006/relationships" xmlns:m="http://schemas.openxmlformats.org/officeDocument/2006/math" xmlns:v="urn:schemas-microsoft-com:vml" xmlns:wp14="http://schemas.microsoft.com/office/word/2010/wordprocessingDrawing" xmlns:wp="http://schemas.openxmlformats.org/drawingml/2006/wordprocessingDrawing" xmlns:w10="urn:schemas-microsoft-com:office:word" xmlns:w="http://schemas.openxmlformats.org/wordprocessingml/2006/main" xmlns:w14="http://schemas.microsoft.com/office/word/2010/wordml" xmlns:w15="http://schemas.microsoft.com/office/word/2012/wordml" xmlns:wpg="http://schemas.microsoft.com/office/word/2010/wordprocessingGroup" xmlns:wpi="http://schemas.microsoft.com/office/word/2010/wordprocessingInk" xmlns:wne="http://schemas.microsoft.com/office/word/2006/wordml" xmlns:wps="http://schemas.microsoft.com/office/word/2010/wordprocessingShape" mc:Ignorable="w14 w15 wp14">
+<w:endnotes xmlns:wpc="http://schemas.microsoft.com/office/word/2010/wordprocessingCanvas" xmlns:cx="http://schemas.microsoft.com/office/drawing/2014/chartex" xmlns:cx1="http://schemas.microsoft.com/office/drawing/2015/9/8/chartex" xmlns:cx2="http://schemas.microsoft.com/office/drawing/2015/10/21/chartex" xmlns:cx3="http://schemas.microsoft.com/office/drawing/2016/5/9/chartex" xmlns:cx4="http://schemas.microsoft.com/office/drawing/2016/5/10/chartex" xmlns:cx5="http://schemas.microsoft.com/office/drawing/2016/5/11/chartex" xmlns:cx6="http://schemas.microsoft.com/office/drawing/2016/5/12/chartex" xmlns:cx7="http://schemas.microsoft.com/office/drawing/2016/5/13/chartex" xmlns:cx8="http://schemas.microsoft.com/office/drawing/2016/5/14/chartex" xmlns:mc="http://schemas.openxmlformats.org/markup-compatibility/2006" xmlns:aink="http://schemas.microsoft.com/office/drawing/2016/ink" xmlns:am3d="http://schemas.microsoft.com/office/drawing/2017/model3d" xmlns:o="urn:schemas-microsoft-com:office:office" xmlns:r="http://schemas.openxmlformats.org/officeDocument/2006/relationships" xmlns:m="http://schemas.openxmlformats.org/officeDocument/2006/math" xmlns:v="urn:schemas-microsoft-com:vml" xmlns:wp14="http://schemas.microsoft.com/office/word/2010/wordprocessingDrawing" xmlns:wp="http://schemas.openxmlformats.org/drawingml/2006/wordprocessingDrawing" xmlns:w10="urn:schemas-microsoft-com:office:word" xmlns:w="http://schemas.openxmlformats.org/wordprocessingml/2006/main" xmlns:w14="http://schemas.microsoft.com/office/word/2010/wordml" xmlns:w15="http://schemas.microsoft.com/office/word/2012/wordml" xmlns:w16cid="http://schemas.microsoft.com/office/word/2016/wordml/cid" xmlns:w16se="http://schemas.microsoft.com/office/word/2015/wordml/symex" xmlns:wpg="http://schemas.microsoft.com/office/word/2010/wordprocessingGroup" xmlns:wpi="http://schemas.microsoft.com/office/word/2010/wordprocessingInk" xmlns:wne="http://schemas.microsoft.com/office/word/2006/wordml" xmlns:wps="http://schemas.microsoft.com/office/word/2010/wordprocessingShape" mc:Ignorable="w14 w15 w16se w16cid wp14">
   <w:endnote w:type="separator" w:id="-1">
     <w:p>
       <w:pPr>
@@ -10625,7 +10577,7 @@
 </file>
 
 <file path=word/footer1.xml><?xml version="1.0" encoding="utf-8"?>
-<w:ftr xmlns:wpc="http://schemas.microsoft.com/office/word/2010/wordprocessingCanvas" xmlns:mc="http://schemas.openxmlformats.org/markup-compatibility/2006" xmlns:o="urn:schemas-microsoft-com:office:office" xmlns:r="http://schemas.openxmlformats.org/officeDocument/2006/relationships" xmlns:m="http://schemas.openxmlformats.org/officeDocument/2006/math" xmlns:v="urn:schemas-microsoft-com:vml" xmlns:wp14="http://schemas.microsoft.com/office/word/2010/wordprocessingDrawing" xmlns:wp="http://schemas.openxmlformats.org/drawingml/2006/wordprocessingDrawing" xmlns:w10="urn:schemas-microsoft-com:office:word" xmlns:w="http://schemas.openxmlformats.org/wordprocessingml/2006/main" xmlns:w14="http://schemas.microsoft.com/office/word/2010/wordml" xmlns:w15="http://schemas.microsoft.com/office/word/2012/wordml" xmlns:wpg="http://schemas.microsoft.com/office/word/2010/wordprocessingGroup" xmlns:wpi="http://schemas.microsoft.com/office/word/2010/wordprocessingInk" xmlns:wne="http://schemas.microsoft.com/office/word/2006/wordml" xmlns:wps="http://schemas.microsoft.com/office/word/2010/wordprocessingShape" mc:Ignorable="w14 w15 wp14">
+<w:ftr xmlns:wpc="http://schemas.microsoft.com/office/word/2010/wordprocessingCanvas" xmlns:cx="http://schemas.microsoft.com/office/drawing/2014/chartex" xmlns:cx1="http://schemas.microsoft.com/office/drawing/2015/9/8/chartex" xmlns:cx2="http://schemas.microsoft.com/office/drawing/2015/10/21/chartex" xmlns:cx3="http://schemas.microsoft.com/office/drawing/2016/5/9/chartex" xmlns:cx4="http://schemas.microsoft.com/office/drawing/2016/5/10/chartex" xmlns:cx5="http://schemas.microsoft.com/office/drawing/2016/5/11/chartex" xmlns:cx6="http://schemas.microsoft.com/office/drawing/2016/5/12/chartex" xmlns:cx7="http://schemas.microsoft.com/office/drawing/2016/5/13/chartex" xmlns:cx8="http://schemas.microsoft.com/office/drawing/2016/5/14/chartex" xmlns:mc="http://schemas.openxmlformats.org/markup-compatibility/2006" xmlns:aink="http://schemas.microsoft.com/office/drawing/2016/ink" xmlns:am3d="http://schemas.microsoft.com/office/drawing/2017/model3d" xmlns:o="urn:schemas-microsoft-com:office:office" xmlns:r="http://schemas.openxmlformats.org/officeDocument/2006/relationships" xmlns:m="http://schemas.openxmlformats.org/officeDocument/2006/math" xmlns:v="urn:schemas-microsoft-com:vml" xmlns:wp14="http://schemas.microsoft.com/office/word/2010/wordprocessingDrawing" xmlns:wp="http://schemas.openxmlformats.org/drawingml/2006/wordprocessingDrawing" xmlns:w10="urn:schemas-microsoft-com:office:word" xmlns:w="http://schemas.openxmlformats.org/wordprocessingml/2006/main" xmlns:w14="http://schemas.microsoft.com/office/word/2010/wordml" xmlns:w15="http://schemas.microsoft.com/office/word/2012/wordml" xmlns:w16cid="http://schemas.microsoft.com/office/word/2016/wordml/cid" xmlns:w16se="http://schemas.microsoft.com/office/word/2015/wordml/symex" xmlns:wpg="http://schemas.microsoft.com/office/word/2010/wordprocessingGroup" xmlns:wpi="http://schemas.microsoft.com/office/word/2010/wordprocessingInk" xmlns:wne="http://schemas.microsoft.com/office/word/2006/wordml" xmlns:wps="http://schemas.microsoft.com/office/word/2010/wordprocessingShape" mc:Ignorable="w14 w15 w16se w16cid wp14">
   <w:sdt>
     <w:sdtPr>
       <w:id w:val="-1676184242"/>
@@ -10840,13 +10792,13 @@
             <mc:Fallback>
               <w:pict>
                 <v:group id="Grupo 23" o:spid="_x0000_s1029" style="position:absolute;margin-left:0;margin-top:0;width:32.95pt;height:34.5pt;z-index:251659264;mso-position-horizontal:center;mso-position-horizontal-relative:right-margin-area;mso-position-vertical:center;mso-position-vertical-relative:bottom-margin-area" coordorigin="726,14496" coordsize="659,690" o:gfxdata="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">
-                  <v:rect id="Rectangle 53" o:spid="_x0000_s1030" style="position:absolute;left:831;top:14552;width:512;height:526;visibility:visible;mso-wrap-style:square;v-text-anchor:top" o:gfxdata="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" fillcolor="#943634" strokecolor="#943634"/>
-                  <v:rect id="Rectangle 54" o:spid="_x0000_s1031" style="position:absolute;left:831;top:15117;width:512;height:43;visibility:visible;mso-wrap-style:square;v-text-anchor:top" o:gfxdata="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" fillcolor="#943634" strokecolor="#943634"/>
+                  <v:rect id="Rectangle 53" o:spid="_x0000_s1030" style="position:absolute;left:831;top:14552;width:512;height:526;visibility:visible;mso-wrap-style:square;v-text-anchor:top" o:gfxdata="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" fillcolor="#943634" strokecolor="#943634"/>
+                  <v:rect id="Rectangle 54" o:spid="_x0000_s1031" style="position:absolute;left:831;top:15117;width:512;height:43;visibility:visible;mso-wrap-style:square;v-text-anchor:top" o:gfxdata="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" fillcolor="#943634" strokecolor="#943634"/>
                   <v:shapetype id="_x0000_t202" coordsize="21600,21600" o:spt="202" path="m,l,21600r21600,l21600,xe">
                     <v:stroke joinstyle="miter"/>
                     <v:path gradientshapeok="t" o:connecttype="rect"/>
                   </v:shapetype>
-                  <v:shape id="Text Box 55" o:spid="_x0000_s1032" type="#_x0000_t202" style="position:absolute;left:726;top:14496;width:659;height:690;visibility:visible;mso-wrap-style:square;v-text-anchor:bottom" o:gfxdata="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" fillcolor="black [3213]" strokecolor="black [3200]" strokeweight="1pt">
+                  <v:shape id="Text Box 55" o:spid="_x0000_s1032" type="#_x0000_t202" style="position:absolute;left:726;top:14496;width:659;height:690;visibility:visible;mso-wrap-style:square;v-text-anchor:bottom" o:gfxdata="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" fillcolor="black [3213]" strokecolor="black [3200]" strokeweight="1pt">
                     <v:textbox inset="4.32pt,0,4.32pt,0">
                       <w:txbxContent>
                         <w:p>
@@ -10915,7 +10867,7 @@
 </file>
 
 <file path=word/footnotes.xml><?xml version="1.0" encoding="utf-8"?>
-<w:footnotes xmlns:wpc="http://schemas.microsoft.com/office/word/2010/wordprocessingCanvas" xmlns:mc="http://schemas.openxmlformats.org/markup-compatibility/2006" xmlns:o="urn:schemas-microsoft-com:office:office" xmlns:r="http://schemas.openxmlformats.org/officeDocument/2006/relationships" xmlns:m="http://schemas.openxmlformats.org/officeDocument/2006/math" xmlns:v="urn:schemas-microsoft-com:vml" xmlns:wp14="http://schemas.microsoft.com/office/word/2010/wordprocessingDrawing" xmlns:wp="http://schemas.openxmlformats.org/drawingml/2006/wordprocessingDrawing" xmlns:w10="urn:schemas-microsoft-com:office:word" xmlns:w="http://schemas.openxmlformats.org/wordprocessingml/2006/main" xmlns:w14="http://schemas.microsoft.com/office/word/2010/wordml" xmlns:w15="http://schemas.microsoft.com/office/word/2012/wordml" xmlns:wpg="http://schemas.microsoft.com/office/word/2010/wordprocessingGroup" xmlns:wpi="http://schemas.microsoft.com/office/word/2010/wordprocessingInk" xmlns:wne="http://schemas.microsoft.com/office/word/2006/wordml" xmlns:wps="http://schemas.microsoft.com/office/word/2010/wordprocessingShape" mc:Ignorable="w14 w15 wp14">
+<w:footnotes xmlns:wpc="http://schemas.microsoft.com/office/word/2010/wordprocessingCanvas" xmlns:cx="http://schemas.microsoft.com/office/drawing/2014/chartex" xmlns:cx1="http://schemas.microsoft.com/office/drawing/2015/9/8/chartex" xmlns:cx2="http://schemas.microsoft.com/office/drawing/2015/10/21/chartex" xmlns:cx3="http://schemas.microsoft.com/office/drawing/2016/5/9/chartex" xmlns:cx4="http://schemas.microsoft.com/office/drawing/2016/5/10/chartex" xmlns:cx5="http://schemas.microsoft.com/office/drawing/2016/5/11/chartex" xmlns:cx6="http://schemas.microsoft.com/office/drawing/2016/5/12/chartex" xmlns:cx7="http://schemas.microsoft.com/office/drawing/2016/5/13/chartex" xmlns:cx8="http://schemas.microsoft.com/office/drawing/2016/5/14/chartex" xmlns:mc="http://schemas.openxmlformats.org/markup-compatibility/2006" xmlns:aink="http://schemas.microsoft.com/office/drawing/2016/ink" xmlns:am3d="http://schemas.microsoft.com/office/drawing/2017/model3d" xmlns:o="urn:schemas-microsoft-com:office:office" xmlns:r="http://schemas.openxmlformats.org/officeDocument/2006/relationships" xmlns:m="http://schemas.openxmlformats.org/officeDocument/2006/math" xmlns:v="urn:schemas-microsoft-com:vml" xmlns:wp14="http://schemas.microsoft.com/office/word/2010/wordprocessingDrawing" xmlns:wp="http://schemas.openxmlformats.org/drawingml/2006/wordprocessingDrawing" xmlns:w10="urn:schemas-microsoft-com:office:word" xmlns:w="http://schemas.openxmlformats.org/wordprocessingml/2006/main" xmlns:w14="http://schemas.microsoft.com/office/word/2010/wordml" xmlns:w15="http://schemas.microsoft.com/office/word/2012/wordml" xmlns:w16cid="http://schemas.microsoft.com/office/word/2016/wordml/cid" xmlns:w16se="http://schemas.microsoft.com/office/word/2015/wordml/symex" xmlns:wpg="http://schemas.microsoft.com/office/word/2010/wordprocessingGroup" xmlns:wpi="http://schemas.microsoft.com/office/word/2010/wordprocessingInk" xmlns:wne="http://schemas.microsoft.com/office/word/2006/wordml" xmlns:wps="http://schemas.microsoft.com/office/word/2010/wordprocessingShape" mc:Ignorable="w14 w15 w16se w16cid wp14">
   <w:footnote w:type="separator" w:id="-1">
     <w:p>
       <w:pPr>
@@ -10940,8 +10892,8 @@
 </file>
 
 <file path=word/numbering.xml><?xml version="1.0" encoding="utf-8"?>
-<w:numbering xmlns:wpc="http://schemas.microsoft.com/office/word/2010/wordprocessingCanvas" xmlns:mc="http://schemas.openxmlformats.org/markup-compatibility/2006" xmlns:o="urn:schemas-microsoft-com:office:office" xmlns:r="http://schemas.openxmlformats.org/officeDocument/2006/relationships" xmlns:m="http://schemas.openxmlformats.org/officeDocument/2006/math" xmlns:v="urn:schemas-microsoft-com:vml" xmlns:wp14="http://schemas.microsoft.com/office/word/2010/wordprocessingDrawing" xmlns:wp="http://schemas.openxmlformats.org/drawingml/2006/wordprocessingDrawing" xmlns:w10="urn:schemas-microsoft-com:office:word" xmlns:w="http://schemas.openxmlformats.org/wordprocessingml/2006/main" xmlns:w14="http://schemas.microsoft.com/office/word/2010/wordml" xmlns:w15="http://schemas.microsoft.com/office/word/2012/wordml" xmlns:wpg="http://schemas.microsoft.com/office/word/2010/wordprocessingGroup" xmlns:wpi="http://schemas.microsoft.com/office/word/2010/wordprocessingInk" xmlns:wne="http://schemas.microsoft.com/office/word/2006/wordml" xmlns:wps="http://schemas.microsoft.com/office/word/2010/wordprocessingShape" mc:Ignorable="w14 w15 wp14">
-  <w:abstractNum w:abstractNumId="0">
+<w:numbering xmlns:wpc="http://schemas.microsoft.com/office/word/2010/wordprocessingCanvas" xmlns:cx="http://schemas.microsoft.com/office/drawing/2014/chartex" xmlns:cx1="http://schemas.microsoft.com/office/drawing/2015/9/8/chartex" xmlns:cx2="http://schemas.microsoft.com/office/drawing/2015/10/21/chartex" xmlns:cx3="http://schemas.microsoft.com/office/drawing/2016/5/9/chartex" xmlns:cx4="http://schemas.microsoft.com/office/drawing/2016/5/10/chartex" xmlns:cx5="http://schemas.microsoft.com/office/drawing/2016/5/11/chartex" xmlns:cx6="http://schemas.microsoft.com/office/drawing/2016/5/12/chartex" xmlns:cx7="http://schemas.microsoft.com/office/drawing/2016/5/13/chartex" xmlns:cx8="http://schemas.microsoft.com/office/drawing/2016/5/14/chartex" xmlns:mc="http://schemas.openxmlformats.org/markup-compatibility/2006" xmlns:aink="http://schemas.microsoft.com/office/drawing/2016/ink" xmlns:am3d="http://schemas.microsoft.com/office/drawing/2017/model3d" xmlns:o="urn:schemas-microsoft-com:office:office" xmlns:r="http://schemas.openxmlformats.org/officeDocument/2006/relationships" xmlns:m="http://schemas.openxmlformats.org/officeDocument/2006/math" xmlns:v="urn:schemas-microsoft-com:vml" xmlns:wp14="http://schemas.microsoft.com/office/word/2010/wordprocessingDrawing" xmlns:wp="http://schemas.openxmlformats.org/drawingml/2006/wordprocessingDrawing" xmlns:w10="urn:schemas-microsoft-com:office:word" xmlns:w="http://schemas.openxmlformats.org/wordprocessingml/2006/main" xmlns:w14="http://schemas.microsoft.com/office/word/2010/wordml" xmlns:w15="http://schemas.microsoft.com/office/word/2012/wordml" xmlns:w16cid="http://schemas.microsoft.com/office/word/2016/wordml/cid" xmlns:w16se="http://schemas.microsoft.com/office/word/2015/wordml/symex" xmlns:wpg="http://schemas.microsoft.com/office/word/2010/wordprocessingGroup" xmlns:wpi="http://schemas.microsoft.com/office/word/2010/wordprocessingInk" xmlns:wne="http://schemas.microsoft.com/office/word/2006/wordml" xmlns:wps="http://schemas.microsoft.com/office/word/2010/wordprocessingShape" mc:Ignorable="w14 w15 w16se w16cid wp14">
+  <w:abstractNum w:abstractNumId="0" w15:restartNumberingAfterBreak="0">
     <w:nsid w:val="77B70643"/>
     <w:multiLevelType w:val="hybridMultilevel"/>
     <w:tmpl w:val="E77C4352"/>
@@ -11060,7 +11012,7 @@
 </file>
 
 <file path=word/styles.xml><?xml version="1.0" encoding="utf-8"?>
-<w:styles xmlns:mc="http://schemas.openxmlformats.org/markup-compatibility/2006" xmlns:r="http://schemas.openxmlformats.org/officeDocument/2006/relationships" xmlns:w="http://schemas.openxmlformats.org/wordprocessingml/2006/main" xmlns:w14="http://schemas.microsoft.com/office/word/2010/wordml" xmlns:w15="http://schemas.microsoft.com/office/word/2012/wordml" mc:Ignorable="w14 w15">
+<w:styles xmlns:mc="http://schemas.openxmlformats.org/markup-compatibility/2006" xmlns:r="http://schemas.openxmlformats.org/officeDocument/2006/relationships" xmlns:w="http://schemas.openxmlformats.org/wordprocessingml/2006/main" xmlns:w14="http://schemas.microsoft.com/office/word/2010/wordml" xmlns:w15="http://schemas.microsoft.com/office/word/2012/wordml" xmlns:w16cid="http://schemas.microsoft.com/office/word/2016/wordml/cid" xmlns:w16se="http://schemas.microsoft.com/office/word/2015/wordml/symex" mc:Ignorable="w14 w15 w16se w16cid">
   <w:docDefaults>
     <w:rPrDefault>
       <w:rPr>
@@ -11076,7 +11028,7 @@
       </w:pPr>
     </w:pPrDefault>
   </w:docDefaults>
-  <w:latentStyles w:defLockedState="0" w:defUIPriority="99" w:defSemiHidden="0" w:defUnhideWhenUsed="0" w:defQFormat="0" w:count="371">
+  <w:latentStyles w:defLockedState="0" w:defUIPriority="99" w:defSemiHidden="0" w:defUnhideWhenUsed="0" w:defQFormat="0" w:count="375">
     <w:lsdException w:name="Normal" w:uiPriority="0" w:qFormat="1"/>
     <w:lsdException w:name="heading 1" w:uiPriority="9" w:qFormat="1"/>
     <w:lsdException w:name="heading 2" w:semiHidden="1" w:uiPriority="9" w:unhideWhenUsed="1" w:qFormat="1"/>
@@ -11182,7 +11134,6 @@
     <w:lsdException w:name="HTML Sample" w:semiHidden="1" w:unhideWhenUsed="1"/>
     <w:lsdException w:name="HTML Typewriter" w:semiHidden="1" w:unhideWhenUsed="1"/>
     <w:lsdException w:name="HTML Variable" w:semiHidden="1" w:unhideWhenUsed="1"/>
-    <w:lsdException w:name="Normal Table" w:semiHidden="1" w:unhideWhenUsed="1"/>
     <w:lsdException w:name="annotation subject" w:semiHidden="1" w:unhideWhenUsed="1"/>
     <w:lsdException w:name="No List" w:semiHidden="1" w:unhideWhenUsed="1"/>
     <w:lsdException w:name="Outline List 1" w:semiHidden="1" w:unhideWhenUsed="1"/>
@@ -11226,10 +11177,8 @@
     <w:lsdException w:name="Table Elegant" w:semiHidden="1" w:unhideWhenUsed="1"/>
     <w:lsdException w:name="Table Professional" w:semiHidden="1" w:unhideWhenUsed="1"/>
     <w:lsdException w:name="Table Subtle 1" w:semiHidden="1" w:unhideWhenUsed="1"/>
-    <w:lsdException w:name="Table Subtle 2" w:semiHidden="1" w:unhideWhenUsed="1"/>
     <w:lsdException w:name="Table Web 1" w:semiHidden="1" w:unhideWhenUsed="1"/>
     <w:lsdException w:name="Table Web 2" w:semiHidden="1" w:unhideWhenUsed="1"/>
-    <w:lsdException w:name="Table Web 3" w:semiHidden="1" w:unhideWhenUsed="1"/>
     <w:lsdException w:name="Balloon Text" w:semiHidden="1" w:unhideWhenUsed="1"/>
     <w:lsdException w:name="Table Grid" w:uiPriority="39"/>
     <w:lsdException w:name="Table Theme" w:semiHidden="1" w:unhideWhenUsed="1"/>
@@ -11448,6 +11397,10 @@
     <w:lsdException w:name="List Table 5 Dark Accent 6" w:uiPriority="50"/>
     <w:lsdException w:name="List Table 6 Colorful Accent 6" w:uiPriority="51"/>
     <w:lsdException w:name="List Table 7 Colorful Accent 6" w:uiPriority="52"/>
+    <w:lsdException w:name="Mention" w:semiHidden="1" w:unhideWhenUsed="1"/>
+    <w:lsdException w:name="Smart Hyperlink" w:semiHidden="1" w:unhideWhenUsed="1"/>
+    <w:lsdException w:name="Hashtag" w:semiHidden="1" w:unhideWhenUsed="1"/>
+    <w:lsdException w:name="Unresolved Mention" w:semiHidden="1" w:unhideWhenUsed="1"/>
   </w:latentStyles>
   <w:style w:type="paragraph" w:default="1" w:styleId="Normal">
     <w:name w:val="Normal"/>
@@ -11680,7 +11633,7 @@
       <w:lang w:val="en-US"/>
     </w:rPr>
   </w:style>
-  <w:style w:type="paragraph" w:styleId="TtulodeTDC">
+  <w:style w:type="paragraph" w:styleId="TtuloTDC">
     <w:name w:val="TOC Heading"/>
     <w:basedOn w:val="Ttulo1"/>
     <w:next w:val="Normal"/>
@@ -11873,8 +11826,8 @@
     <w:uiPriority w:val="1"/>
     <w:rsid w:val="00725A32"/>
   </w:style>
-  <w:style w:type="character" w:customStyle="1" w:styleId="UnresolvedMention">
-    <w:name w:val="Unresolved Mention"/>
+  <w:style w:type="character" w:customStyle="1" w:styleId="Mencinsinresolver1">
+    <w:name w:val="Mención sin resolver1"/>
     <w:basedOn w:val="Fuentedeprrafopredeter"/>
     <w:uiPriority w:val="99"/>
     <w:semiHidden/>
@@ -11895,6 +11848,18 @@
     <w:rPr>
       <w:color w:val="954F72" w:themeColor="followedHyperlink"/>
       <w:u w:val="single"/>
+    </w:rPr>
+  </w:style>
+  <w:style w:type="character" w:styleId="Mencinsinresolver">
+    <w:name w:val="Unresolved Mention"/>
+    <w:basedOn w:val="Fuentedeprrafopredeter"/>
+    <w:uiPriority w:val="99"/>
+    <w:semiHidden/>
+    <w:unhideWhenUsed/>
+    <w:rsid w:val="004130B5"/>
+    <w:rPr>
+      <w:color w:val="808080"/>
+      <w:shd w:val="clear" w:color="auto" w:fill="E6E6E6"/>
     </w:rPr>
   </w:style>
 </w:styles>
@@ -12185,7 +12150,7 @@
 </file>
 
 <file path=customXml/itemProps2.xml><?xml version="1.0" encoding="utf-8"?>
-<ds:datastoreItem xmlns:ds="http://schemas.openxmlformats.org/officeDocument/2006/customXml" ds:itemID="{34A34F1E-5A7B-41CE-B22C-F405954A6611}">
+<ds:datastoreItem xmlns:ds="http://schemas.openxmlformats.org/officeDocument/2006/customXml" ds:itemID="{1F1677F5-3D55-4163-8F7E-DB81D2CDC5CE}">
   <ds:schemaRefs>
     <ds:schemaRef ds:uri="http://schemas.openxmlformats.org/officeDocument/2006/bibliography"/>
   </ds:schemaRefs>

</xml_diff>